<commit_message>
new version with eng amr updates
</commit_message>
<xml_diff>
--- a/Definition/Requirements/F_Customer_Requirment.docx
+++ b/Definition/Requirements/F_Customer_Requirment.docx
@@ -1,6 +1,6 @@
 
 <file path=word/document.xml><?xml version="1.0" encoding="utf-8"?>
-<w:document xmlns:wpc="http://schemas.microsoft.com/office/word/2010/wordprocessingCanvas" xmlns:cx="http://schemas.microsoft.com/office/drawing/2014/chartex" xmlns:mc="http://schemas.openxmlformats.org/markup-compatibility/2006" xmlns:o="urn:schemas-microsoft-com:office:office" xmlns:r="http://schemas.openxmlformats.org/officeDocument/2006/relationships" xmlns:m="http://schemas.openxmlformats.org/officeDocument/2006/math" xmlns:v="urn:schemas-microsoft-com:vml" xmlns:wp14="http://schemas.microsoft.com/office/word/2010/wordprocessingDrawing" xmlns:wp="http://schemas.openxmlformats.org/drawingml/2006/wordprocessingDrawing" xmlns:w10="urn:schemas-microsoft-com:office:word" xmlns:w="http://schemas.openxmlformats.org/wordprocessingml/2006/main" xmlns:w14="http://schemas.microsoft.com/office/word/2010/wordml" xmlns:w15="http://schemas.microsoft.com/office/word/2012/wordml" xmlns:w16se="http://schemas.microsoft.com/office/word/2015/wordml/symex" xmlns:wpg="http://schemas.microsoft.com/office/word/2010/wordprocessingGroup" xmlns:wpi="http://schemas.microsoft.com/office/word/2010/wordprocessingInk" xmlns:wne="http://schemas.microsoft.com/office/word/2006/wordml" xmlns:wps="http://schemas.microsoft.com/office/word/2010/wordprocessingShape" mc:Ignorable="w14 w15 w16se wp14">
+<w:document xmlns:wpc="http://schemas.microsoft.com/office/word/2010/wordprocessingCanvas" xmlns:cx="http://schemas.microsoft.com/office/drawing/2014/chartex" xmlns:cx1="http://schemas.microsoft.com/office/drawing/2015/9/8/chartex" xmlns:cx2="http://schemas.microsoft.com/office/drawing/2015/10/21/chartex" xmlns:cx3="http://schemas.microsoft.com/office/drawing/2016/5/9/chartex" xmlns:cx4="http://schemas.microsoft.com/office/drawing/2016/5/10/chartex" xmlns:cx5="http://schemas.microsoft.com/office/drawing/2016/5/11/chartex" xmlns:cx6="http://schemas.microsoft.com/office/drawing/2016/5/12/chartex" xmlns:cx7="http://schemas.microsoft.com/office/drawing/2016/5/13/chartex" xmlns:cx8="http://schemas.microsoft.com/office/drawing/2016/5/14/chartex" xmlns:mc="http://schemas.openxmlformats.org/markup-compatibility/2006" xmlns:aink="http://schemas.microsoft.com/office/drawing/2016/ink" xmlns:am3d="http://schemas.microsoft.com/office/drawing/2017/model3d" xmlns:o="urn:schemas-microsoft-com:office:office" xmlns:oel="http://schemas.microsoft.com/office/2019/extlst" xmlns:r="http://schemas.openxmlformats.org/officeDocument/2006/relationships" xmlns:m="http://schemas.openxmlformats.org/officeDocument/2006/math" xmlns:v="urn:schemas-microsoft-com:vml" xmlns:wp14="http://schemas.microsoft.com/office/word/2010/wordprocessingDrawing" xmlns:wp="http://schemas.openxmlformats.org/drawingml/2006/wordprocessingDrawing" xmlns:w10="urn:schemas-microsoft-com:office:word" xmlns:w="http://schemas.openxmlformats.org/wordprocessingml/2006/main" xmlns:w14="http://schemas.microsoft.com/office/word/2010/wordml" xmlns:w15="http://schemas.microsoft.com/office/word/2012/wordml" xmlns:w16cex="http://schemas.microsoft.com/office/word/2018/wordml/cex" xmlns:w16cid="http://schemas.microsoft.com/office/word/2016/wordml/cid" xmlns:w16="http://schemas.microsoft.com/office/word/2018/wordml" xmlns:w16sdtdh="http://schemas.microsoft.com/office/word/2020/wordml/sdtdatahash" xmlns:w16se="http://schemas.microsoft.com/office/word/2015/wordml/symex" xmlns:wpg="http://schemas.microsoft.com/office/word/2010/wordprocessingGroup" xmlns:wpi="http://schemas.microsoft.com/office/word/2010/wordprocessingInk" xmlns:wne="http://schemas.microsoft.com/office/word/2006/wordml" xmlns:wps="http://schemas.microsoft.com/office/word/2010/wordprocessingShape" mc:Ignorable="w14 w15 w16se w16cid w16 w16cex w16sdtdh wp14">
   <w:body>
     <w:p/>
     <w:tbl>
@@ -106,10 +106,7 @@
               <w:spacing w:line="240" w:lineRule="auto"/>
             </w:pPr>
             <w:r>
-              <w:t>F_</w:t>
-            </w:r>
-            <w:r>
-              <w:t>Cust_Req_001</w:t>
+              <w:t>F_Cust_Req_001</w:t>
             </w:r>
           </w:p>
         </w:tc>
@@ -160,10 +157,7 @@
               <w:spacing w:line="240" w:lineRule="auto"/>
             </w:pPr>
             <w:r>
-              <w:t>F_</w:t>
-            </w:r>
-            <w:r>
-              <w:t>Cust_Req_002</w:t>
+              <w:t>F_Cust_Req_002</w:t>
             </w:r>
           </w:p>
         </w:tc>
@@ -214,10 +208,7 @@
               <w:spacing w:line="240" w:lineRule="auto"/>
             </w:pPr>
             <w:r>
-              <w:t>F_</w:t>
-            </w:r>
-            <w:r>
-              <w:t>Cust_Req_003</w:t>
+              <w:t>F_Cust_Req_003</w:t>
             </w:r>
           </w:p>
         </w:tc>
@@ -268,10 +259,7 @@
               <w:spacing w:line="240" w:lineRule="auto"/>
             </w:pPr>
             <w:r>
-              <w:t>F_</w:t>
-            </w:r>
-            <w:r>
-              <w:t>Cust_Req_004</w:t>
+              <w:t>F_Cust_Req_004</w:t>
             </w:r>
           </w:p>
         </w:tc>
@@ -322,10 +310,7 @@
               <w:spacing w:line="240" w:lineRule="auto"/>
             </w:pPr>
             <w:r>
-              <w:t>F_</w:t>
-            </w:r>
-            <w:r>
-              <w:t>Cust_Req_005</w:t>
+              <w:t>F_Cust_Req_005</w:t>
             </w:r>
           </w:p>
         </w:tc>
@@ -376,10 +361,7 @@
               <w:spacing w:line="240" w:lineRule="auto"/>
             </w:pPr>
             <w:r>
-              <w:t>F_</w:t>
-            </w:r>
-            <w:r>
-              <w:t>Cust_Req_006</w:t>
+              <w:t>F_Cust_Req_006</w:t>
             </w:r>
           </w:p>
         </w:tc>
@@ -430,10 +412,7 @@
               <w:spacing w:line="240" w:lineRule="auto"/>
             </w:pPr>
             <w:r>
-              <w:t>F_</w:t>
-            </w:r>
-            <w:r>
-              <w:t>Cust_Req_007</w:t>
+              <w:t>F_Cust_Req_007</w:t>
             </w:r>
           </w:p>
         </w:tc>
@@ -461,7 +440,7 @@
               <w:spacing w:line="240" w:lineRule="auto"/>
             </w:pPr>
             <w:r>
-              <w:t>Admin Feature - ADD/DELETE/UPDATE users.</w:t>
+              <w:t>Admin Feature - ADD users.</w:t>
             </w:r>
           </w:p>
         </w:tc>
@@ -484,13 +463,8 @@
               <w:spacing w:line="240" w:lineRule="auto"/>
             </w:pPr>
             <w:r>
-              <w:t>F_</w:t>
-            </w:r>
-            <w:r>
-              <w:t>Cust_Req_008</w:t>
-            </w:r>
-            <w:bookmarkStart w:id="0" w:name="_GoBack"/>
-            <w:bookmarkEnd w:id="0"/>
+              <w:t>F_Cust_Req_008</w:t>
+            </w:r>
           </w:p>
         </w:tc>
         <w:tc>
@@ -517,7 +491,7 @@
               <w:spacing w:line="240" w:lineRule="auto"/>
             </w:pPr>
             <w:r>
-              <w:t>Admin Feature - ADD/DELETE/UPDATE  restaurants.</w:t>
+              <w:t>Admin Feature - ADD restaurants.</w:t>
             </w:r>
           </w:p>
         </w:tc>
@@ -540,10 +514,7 @@
               <w:spacing w:line="240" w:lineRule="auto"/>
             </w:pPr>
             <w:r>
-              <w:t>F_</w:t>
-            </w:r>
-            <w:r>
-              <w:t>Cust_Req_09</w:t>
+              <w:t>F_Cust_Req_09</w:t>
             </w:r>
           </w:p>
         </w:tc>
@@ -571,7 +542,7 @@
               <w:spacing w:line="240" w:lineRule="auto"/>
             </w:pPr>
             <w:r>
-              <w:t xml:space="preserve">Admin Feature - ADD/DELETE menus </w:t>
+              <w:t xml:space="preserve">Admin Feature - ADD menus </w:t>
             </w:r>
           </w:p>
         </w:tc>
@@ -594,10 +565,7 @@
               <w:spacing w:line="240" w:lineRule="auto"/>
             </w:pPr>
             <w:r>
-              <w:t>F_</w:t>
-            </w:r>
-            <w:r>
-              <w:t>Cust_Req_010</w:t>
+              <w:t>F_Cust_Req_010</w:t>
             </w:r>
           </w:p>
         </w:tc>
@@ -625,7 +593,7 @@
               <w:spacing w:line="240" w:lineRule="auto"/>
             </w:pPr>
             <w:r>
-              <w:t>Admin Feature - ADD/DELETE/UPDATE  promotions.</w:t>
+              <w:t>Admin Feature - ADD promotions.</w:t>
             </w:r>
           </w:p>
         </w:tc>
@@ -648,10 +616,7 @@
               <w:spacing w:line="240" w:lineRule="auto"/>
             </w:pPr>
             <w:r>
-              <w:t>F_</w:t>
-            </w:r>
-            <w:r>
-              <w:t>Cust_Req_011</w:t>
+              <w:t>F_Cust_Req_011</w:t>
             </w:r>
           </w:p>
         </w:tc>
@@ -690,7 +655,7 @@
 </file>
 
 <file path=word/styles.xml><?xml version="1.0" encoding="utf-8"?>
-<w:styles xmlns:mc="http://schemas.openxmlformats.org/markup-compatibility/2006" xmlns:r="http://schemas.openxmlformats.org/officeDocument/2006/relationships" xmlns:w="http://schemas.openxmlformats.org/wordprocessingml/2006/main" xmlns:w14="http://schemas.microsoft.com/office/word/2010/wordml" xmlns:w15="http://schemas.microsoft.com/office/word/2012/wordml" xmlns:w16se="http://schemas.microsoft.com/office/word/2015/wordml/symex" mc:Ignorable="w14 w15 w16se">
+<w:styles xmlns:mc="http://schemas.openxmlformats.org/markup-compatibility/2006" xmlns:r="http://schemas.openxmlformats.org/officeDocument/2006/relationships" xmlns:w="http://schemas.openxmlformats.org/wordprocessingml/2006/main" xmlns:w14="http://schemas.microsoft.com/office/word/2010/wordml" xmlns:w15="http://schemas.microsoft.com/office/word/2012/wordml" xmlns:w16cex="http://schemas.microsoft.com/office/word/2018/wordml/cex" xmlns:w16cid="http://schemas.microsoft.com/office/word/2016/wordml/cid" xmlns:w16="http://schemas.microsoft.com/office/word/2018/wordml" xmlns:w16sdtdh="http://schemas.microsoft.com/office/word/2020/wordml/sdtdatahash" xmlns:w16se="http://schemas.microsoft.com/office/word/2015/wordml/symex" mc:Ignorable="w14 w15 w16se w16cid w16 w16cex w16sdtdh">
   <w:docDefaults>
     <w:rPrDefault>
       <w:rPr>
@@ -706,7 +671,7 @@
       </w:pPr>
     </w:pPrDefault>
   </w:docDefaults>
-  <w:latentStyles w:defLockedState="0" w:defUIPriority="99" w:defSemiHidden="0" w:defUnhideWhenUsed="0" w:defQFormat="0" w:count="371">
+  <w:latentStyles w:defLockedState="0" w:defUIPriority="99" w:defSemiHidden="0" w:defUnhideWhenUsed="0" w:defQFormat="0" w:count="376">
     <w:lsdException w:name="Normal" w:uiPriority="0" w:qFormat="1"/>
     <w:lsdException w:name="heading 1" w:uiPriority="9" w:qFormat="1"/>
     <w:lsdException w:name="heading 2" w:semiHidden="1" w:uiPriority="9" w:unhideWhenUsed="1" w:qFormat="1"/>
@@ -812,7 +777,6 @@
     <w:lsdException w:name="HTML Sample" w:semiHidden="1" w:unhideWhenUsed="1"/>
     <w:lsdException w:name="HTML Typewriter" w:semiHidden="1" w:unhideWhenUsed="1"/>
     <w:lsdException w:name="HTML Variable" w:semiHidden="1" w:unhideWhenUsed="1"/>
-    <w:lsdException w:name="Normal Table" w:semiHidden="1" w:unhideWhenUsed="1"/>
     <w:lsdException w:name="annotation subject" w:semiHidden="1" w:unhideWhenUsed="1"/>
     <w:lsdException w:name="No List" w:semiHidden="1" w:unhideWhenUsed="1"/>
     <w:lsdException w:name="Outline List 1" w:semiHidden="1" w:unhideWhenUsed="1"/>
@@ -855,11 +819,8 @@
     <w:lsdException w:name="Table Contemporary" w:semiHidden="1" w:unhideWhenUsed="1"/>
     <w:lsdException w:name="Table Elegant" w:semiHidden="1" w:unhideWhenUsed="1"/>
     <w:lsdException w:name="Table Professional" w:semiHidden="1" w:unhideWhenUsed="1"/>
-    <w:lsdException w:name="Table Subtle 1" w:semiHidden="1" w:unhideWhenUsed="1"/>
     <w:lsdException w:name="Table Subtle 2" w:semiHidden="1" w:unhideWhenUsed="1"/>
     <w:lsdException w:name="Table Web 1" w:semiHidden="1" w:unhideWhenUsed="1"/>
-    <w:lsdException w:name="Table Web 2" w:semiHidden="1" w:unhideWhenUsed="1"/>
-    <w:lsdException w:name="Table Web 3" w:semiHidden="1" w:unhideWhenUsed="1"/>
     <w:lsdException w:name="Balloon Text" w:semiHidden="1" w:unhideWhenUsed="1"/>
     <w:lsdException w:name="Table Grid" w:uiPriority="39"/>
     <w:lsdException w:name="Table Theme" w:semiHidden="1" w:unhideWhenUsed="1"/>
@@ -1078,6 +1039,11 @@
     <w:lsdException w:name="List Table 5 Dark Accent 6" w:uiPriority="50"/>
     <w:lsdException w:name="List Table 6 Colorful Accent 6" w:uiPriority="51"/>
     <w:lsdException w:name="List Table 7 Colorful Accent 6" w:uiPriority="52"/>
+    <w:lsdException w:name="Mention" w:semiHidden="1" w:unhideWhenUsed="1"/>
+    <w:lsdException w:name="Smart Hyperlink" w:semiHidden="1" w:unhideWhenUsed="1"/>
+    <w:lsdException w:name="Hashtag" w:semiHidden="1" w:unhideWhenUsed="1"/>
+    <w:lsdException w:name="Unresolved Mention" w:semiHidden="1" w:unhideWhenUsed="1"/>
+    <w:lsdException w:name="Smart Link" w:semiHidden="1" w:unhideWhenUsed="1"/>
   </w:latentStyles>
   <w:style w:type="paragraph" w:default="1" w:styleId="Normal">
     <w:name w:val="Normal"/>

</xml_diff>

<commit_message>
customer req after modification
</commit_message>
<xml_diff>
--- a/Definition/Requirements/F_Customer_Requirment.docx
+++ b/Definition/Requirements/F_Customer_Requirment.docx
@@ -208,7 +208,7 @@
               <w:spacing w:line="240" w:lineRule="auto"/>
             </w:pPr>
             <w:r>
-              <w:t>F_Cust_Req_003</w:t>
+              <w:t>F_Cust_Req_004</w:t>
             </w:r>
           </w:p>
         </w:tc>
@@ -236,7 +236,7 @@
               <w:spacing w:line="240" w:lineRule="auto"/>
             </w:pPr>
             <w:r>
-              <w:t>There exists a search box in the home screen which allow the user to search for a restaurant</w:t>
+              <w:t>User will select the restaurant and then set an order from it</w:t>
             </w:r>
           </w:p>
         </w:tc>
@@ -259,7 +259,7 @@
               <w:spacing w:line="240" w:lineRule="auto"/>
             </w:pPr>
             <w:r>
-              <w:t>F_Cust_Req_004</w:t>
+              <w:t>F_Cust_Req_005</w:t>
             </w:r>
           </w:p>
         </w:tc>
@@ -287,7 +287,7 @@
               <w:spacing w:line="240" w:lineRule="auto"/>
             </w:pPr>
             <w:r>
-              <w:t>User will select the restaurant and then set an order from it</w:t>
+              <w:t>Offers and promotion screen will list all the offers from the restaurant</w:t>
             </w:r>
           </w:p>
         </w:tc>
@@ -310,7 +310,7 @@
               <w:spacing w:line="240" w:lineRule="auto"/>
             </w:pPr>
             <w:r>
-              <w:t>F_Cust_Req_005</w:t>
+              <w:t>F_Cust_Req_006</w:t>
             </w:r>
           </w:p>
         </w:tc>
@@ -338,7 +338,7 @@
               <w:spacing w:line="240" w:lineRule="auto"/>
             </w:pPr>
             <w:r>
-              <w:t>Offers and promotion screen will list all the offers from the restaurant</w:t>
+              <w:t>The more the user uses the application more points will be earned by him and can be used to have discounts.</w:t>
             </w:r>
           </w:p>
         </w:tc>
@@ -361,7 +361,7 @@
               <w:spacing w:line="240" w:lineRule="auto"/>
             </w:pPr>
             <w:r>
-              <w:t>F_Cust_Req_006</w:t>
+              <w:t>F_Cust_Req_008</w:t>
             </w:r>
           </w:p>
         </w:tc>
@@ -389,7 +389,7 @@
               <w:spacing w:line="240" w:lineRule="auto"/>
             </w:pPr>
             <w:r>
-              <w:t>The more the user uses the application more points will be earned by him and can be used to have discounts.</w:t>
+              <w:t>Admin Feature - ADD restaurants.</w:t>
             </w:r>
           </w:p>
         </w:tc>
@@ -412,7 +412,7 @@
               <w:spacing w:line="240" w:lineRule="auto"/>
             </w:pPr>
             <w:r>
-              <w:t>F_Cust_Req_007</w:t>
+              <w:t>F_Cust_Req_09</w:t>
             </w:r>
           </w:p>
         </w:tc>
@@ -440,7 +440,7 @@
               <w:spacing w:line="240" w:lineRule="auto"/>
             </w:pPr>
             <w:r>
-              <w:t>Admin Feature - ADD users.</w:t>
+              <w:t xml:space="preserve">Admin Feature - ADD menus </w:t>
             </w:r>
           </w:p>
         </w:tc>
@@ -463,7 +463,7 @@
               <w:spacing w:line="240" w:lineRule="auto"/>
             </w:pPr>
             <w:r>
-              <w:t>F_Cust_Req_008</w:t>
+              <w:t>F_Cust_Req_010</w:t>
             </w:r>
           </w:p>
         </w:tc>
@@ -491,7 +491,7 @@
               <w:spacing w:line="240" w:lineRule="auto"/>
             </w:pPr>
             <w:r>
-              <w:t>Admin Feature - ADD restaurants.</w:t>
+              <w:t>Admin Feature - ADD Offers.</w:t>
             </w:r>
           </w:p>
         </w:tc>
@@ -513,9 +513,6 @@
               <w:widowControl w:val="0"/>
               <w:spacing w:line="240" w:lineRule="auto"/>
             </w:pPr>
-            <w:r>
-              <w:t>F_Cust_Req_09</w:t>
-            </w:r>
           </w:p>
         </w:tc>
         <w:tc>
@@ -541,9 +538,6 @@
               </w:pBdr>
               <w:spacing w:line="240" w:lineRule="auto"/>
             </w:pPr>
-            <w:r>
-              <w:t xml:space="preserve">Admin Feature - ADD menus </w:t>
-            </w:r>
           </w:p>
         </w:tc>
       </w:tr>
@@ -564,9 +558,6 @@
               <w:widowControl w:val="0"/>
               <w:spacing w:line="240" w:lineRule="auto"/>
             </w:pPr>
-            <w:r>
-              <w:t>F_Cust_Req_010</w:t>
-            </w:r>
           </w:p>
         </w:tc>
         <w:tc>
@@ -592,15 +583,6 @@
               </w:pBdr>
               <w:spacing w:line="240" w:lineRule="auto"/>
             </w:pPr>
-            <w:r>
-              <w:t xml:space="preserve">Admin Feature - ADD </w:t>
-            </w:r>
-            <w:r>
-              <w:t>Offers</w:t>
-            </w:r>
-            <w:r>
-              <w:t>.</w:t>
-            </w:r>
           </w:p>
         </w:tc>
       </w:tr>
@@ -621,9 +603,6 @@
               <w:widowControl w:val="0"/>
               <w:spacing w:line="240" w:lineRule="auto"/>
             </w:pPr>
-            <w:r>
-              <w:t>F_Cust_Req_011</w:t>
-            </w:r>
           </w:p>
         </w:tc>
         <w:tc>
@@ -642,9 +621,6 @@
               <w:widowControl w:val="0"/>
               <w:spacing w:line="240" w:lineRule="auto"/>
             </w:pPr>
-            <w:r>
-              <w:t>Admin Feature - ADD Admin</w:t>
-            </w:r>
           </w:p>
         </w:tc>
       </w:tr>

</xml_diff>